<commit_message>
New Analysis Doc Uploaded with Graphs
</commit_message>
<xml_diff>
--- a/Analysis of Schools Data.docx
+++ b/Analysis of Schools Data.docx
@@ -11,16 +11,133 @@
       </w:r>
     </w:p>
     <w:p/>
+    <w:p>
+      <w:r>
+        <w:t xml:space="preserve">This report is about data from 15 schools in the region. The math and reading scores from </w:t>
+      </w:r>
+      <w:r>
+        <w:t xml:space="preserve">the 39,170 </w:t>
+      </w:r>
+      <w:r>
+        <w:t>students who attend the</w:t>
+      </w:r>
+      <w:r>
+        <w:t>se</w:t>
+      </w:r>
+      <w:r>
+        <w:t xml:space="preserve"> schools have been used in order to compare outcomes </w:t>
+      </w:r>
+      <w:r>
+        <w:t>of</w:t>
+      </w:r>
+      <w:r>
+        <w:t xml:space="preserve"> </w:t>
+      </w:r>
+      <w:r>
+        <w:t>each</w:t>
+      </w:r>
+      <w:r>
+        <w:t xml:space="preserve"> school.</w:t>
+      </w:r>
+      <w:r>
+        <w:t xml:space="preserve"> The total budget of </w:t>
+      </w:r>
+      <w:r>
+        <w:t xml:space="preserve">all </w:t>
+      </w:r>
+      <w:r>
+        <w:t xml:space="preserve">the schools in the region is </w:t>
+      </w:r>
+      <w:r>
+        <w:t>$24,649,428.00</w:t>
+      </w:r>
+      <w:r>
+        <w:t>.</w:t>
+      </w:r>
+    </w:p>
     <w:p/>
     <w:p>
-      <w:r>
-        <w:t>This report is about data from 15 schools in the region. The math and reading scores from students who attend the schools have been used in order to compare outcomes at the</w:t>
-      </w:r>
-      <w:r>
-        <w:t xml:space="preserve"> different</w:t>
-      </w:r>
-      <w:r>
-        <w:t xml:space="preserve"> schools.</w:t>
+      <w:pPr>
+        <w:jc w:val="center"/>
+      </w:pPr>
+      <w:r>
+        <w:rPr>
+          <w:noProof/>
+        </w:rPr>
+        <w:drawing>
+          <wp:inline distT="0" distB="0" distL="0" distR="0" wp14:anchorId="2AC5CCE3" wp14:editId="1C938ECC">
+            <wp:extent cx="3839816" cy="2560320"/>
+            <wp:effectExtent l="0" t="0" r="0" b="0"/>
+            <wp:docPr id="12" name="Picture 12"/>
+            <wp:cNvGraphicFramePr>
+              <a:graphicFrameLocks xmlns:a="http://schemas.openxmlformats.org/drawingml/2006/main" noChangeAspect="1"/>
+            </wp:cNvGraphicFramePr>
+            <a:graphic xmlns:a="http://schemas.openxmlformats.org/drawingml/2006/main">
+              <a:graphicData uri="http://schemas.openxmlformats.org/drawingml/2006/picture">
+                <pic:pic xmlns:pic="http://schemas.openxmlformats.org/drawingml/2006/picture">
+                  <pic:nvPicPr>
+                    <pic:cNvPr id="12" name="math_reading_rates_by_school.png"/>
+                    <pic:cNvPicPr/>
+                  </pic:nvPicPr>
+                  <pic:blipFill>
+                    <a:blip r:embed="rId5">
+                      <a:extLst>
+                        <a:ext uri="{28A0092B-C50C-407E-A947-70E740481C1C}">
+                          <a14:useLocalDpi xmlns:a14="http://schemas.microsoft.com/office/drawing/2010/main" val="0"/>
+                        </a:ext>
+                      </a:extLst>
+                    </a:blip>
+                    <a:stretch>
+                      <a:fillRect/>
+                    </a:stretch>
+                  </pic:blipFill>
+                  <pic:spPr>
+                    <a:xfrm>
+                      <a:off x="0" y="0"/>
+                      <a:ext cx="3839816" cy="2560320"/>
+                    </a:xfrm>
+                    <a:prstGeom prst="rect">
+                      <a:avLst/>
+                    </a:prstGeom>
+                  </pic:spPr>
+                </pic:pic>
+              </a:graphicData>
+            </a:graphic>
+          </wp:inline>
+        </w:drawing>
+      </w:r>
+    </w:p>
+    <w:p>
+      <w:pPr>
+        <w:jc w:val="center"/>
+      </w:pPr>
+    </w:p>
+    <w:p>
+      <w:pPr>
+        <w:rPr>
+          <w:rFonts w:ascii="Times New Roman" w:eastAsia="Times New Roman" w:hAnsi="Times New Roman" w:cs="Times New Roman"/>
+        </w:rPr>
+      </w:pPr>
+      <w:r>
+        <w:t>This figure shows</w:t>
+      </w:r>
+      <w:r>
+        <w:t xml:space="preserve"> a breakdown of </w:t>
+      </w:r>
+      <w:r>
+        <w:t>the math and reading pass rate by school</w:t>
+      </w:r>
+      <w:r>
+        <w:t xml:space="preserve"> and the average pass rates across the region</w:t>
+      </w:r>
+      <w:r>
+        <w:t>.</w:t>
+      </w:r>
+      <w:r>
+        <w:t xml:space="preserve"> For all schools the reading pass rate is higher than the math pass rate.</w:t>
+      </w:r>
+      <w:r>
+        <w:t xml:space="preserve"> </w:t>
       </w:r>
     </w:p>
     <w:p/>
@@ -35,42 +152,245 @@
         <w:t>anges between $578.00 and $652.00</w:t>
       </w:r>
       <w:r>
-        <w:t xml:space="preserve"> however the data shows that on average the school that have a lower spending achieve higher scores. The average pass rate for schools that spend less than $585 is 95.4% however the average pass rate for schools spending b</w:t>
+        <w:t xml:space="preserve"> however the data shows that on average the school that have a lower spending achieve higher scores. The average pass rate for schools that spend less than $585 is 95.4% however the average pass rate for schools spending between $645 to $675 is only 73.6%. </w:t>
+      </w:r>
+    </w:p>
+    <w:p>
+      <w:pPr>
+        <w:jc w:val="center"/>
+      </w:pPr>
+    </w:p>
+    <w:p>
+      <w:pPr>
+        <w:jc w:val="center"/>
+      </w:pPr>
+      <w:r>
+        <w:rPr>
+          <w:noProof/>
+        </w:rPr>
+        <w:drawing>
+          <wp:inline distT="0" distB="0" distL="0" distR="0" wp14:anchorId="15233725" wp14:editId="292C8FAE">
+            <wp:extent cx="3428553" cy="2286000"/>
+            <wp:effectExtent l="0" t="0" r="0" b="0"/>
+            <wp:docPr id="18" name="Picture 18"/>
+            <wp:cNvGraphicFramePr>
+              <a:graphicFrameLocks xmlns:a="http://schemas.openxmlformats.org/drawingml/2006/main" noChangeAspect="1"/>
+            </wp:cNvGraphicFramePr>
+            <a:graphic xmlns:a="http://schemas.openxmlformats.org/drawingml/2006/main">
+              <a:graphicData uri="http://schemas.openxmlformats.org/drawingml/2006/picture">
+                <pic:pic xmlns:pic="http://schemas.openxmlformats.org/drawingml/2006/picture">
+                  <pic:nvPicPr>
+                    <pic:cNvPr id="18" name="pass_rates_by_spending.png"/>
+                    <pic:cNvPicPr/>
+                  </pic:nvPicPr>
+                  <pic:blipFill>
+                    <a:blip r:embed="rId6">
+                      <a:extLst>
+                        <a:ext uri="{28A0092B-C50C-407E-A947-70E740481C1C}">
+                          <a14:useLocalDpi xmlns:a14="http://schemas.microsoft.com/office/drawing/2010/main" val="0"/>
+                        </a:ext>
+                      </a:extLst>
+                    </a:blip>
+                    <a:stretch>
+                      <a:fillRect/>
+                    </a:stretch>
+                  </pic:blipFill>
+                  <pic:spPr>
+                    <a:xfrm>
+                      <a:off x="0" y="0"/>
+                      <a:ext cx="3428553" cy="2286000"/>
+                    </a:xfrm>
+                    <a:prstGeom prst="rect">
+                      <a:avLst/>
+                    </a:prstGeom>
+                  </pic:spPr>
+                </pic:pic>
+              </a:graphicData>
+            </a:graphic>
+          </wp:inline>
+        </w:drawing>
+      </w:r>
+    </w:p>
+    <w:p>
+      <w:pPr>
+        <w:jc w:val="center"/>
+      </w:pPr>
+    </w:p>
+    <w:p>
+      <w:r>
+        <w:t>The data shows</w:t>
+      </w:r>
+      <w:r>
+        <w:t xml:space="preserve"> that the smaller </w:t>
+      </w:r>
+      <w:r>
+        <w:t>and medium sized schools, up to 2000 students, have higher pass rates than the larger schools. For schools that have fewer than 1000 students the average pass rate is 94.8%. For schools that have between 2000 and 5000 students the average pass rate is only 76.4%.</w:t>
+      </w:r>
+    </w:p>
+    <w:p>
+      <w:pPr>
+        <w:jc w:val="center"/>
+      </w:pPr>
+      <w:r>
+        <w:rPr>
+          <w:noProof/>
+        </w:rPr>
+        <w:drawing>
+          <wp:inline distT="0" distB="0" distL="0" distR="0" wp14:anchorId="3A38C33E" wp14:editId="2EA6F3CC">
+            <wp:extent cx="3428622" cy="2286000"/>
+            <wp:effectExtent l="0" t="0" r="0" b="0"/>
+            <wp:docPr id="17" name="Picture 17"/>
+            <wp:cNvGraphicFramePr>
+              <a:graphicFrameLocks xmlns:a="http://schemas.openxmlformats.org/drawingml/2006/main" noChangeAspect="1"/>
+            </wp:cNvGraphicFramePr>
+            <a:graphic xmlns:a="http://schemas.openxmlformats.org/drawingml/2006/main">
+              <a:graphicData uri="http://schemas.openxmlformats.org/drawingml/2006/picture">
+                <pic:pic xmlns:pic="http://schemas.openxmlformats.org/drawingml/2006/picture">
+                  <pic:nvPicPr>
+                    <pic:cNvPr id="17" name="pass_rates_by_size.png"/>
+                    <pic:cNvPicPr/>
+                  </pic:nvPicPr>
+                  <pic:blipFill>
+                    <a:blip r:embed="rId7">
+                      <a:extLst>
+                        <a:ext uri="{28A0092B-C50C-407E-A947-70E740481C1C}">
+                          <a14:useLocalDpi xmlns:a14="http://schemas.microsoft.com/office/drawing/2010/main" val="0"/>
+                        </a:ext>
+                      </a:extLst>
+                    </a:blip>
+                    <a:stretch>
+                      <a:fillRect/>
+                    </a:stretch>
+                  </pic:blipFill>
+                  <pic:spPr>
+                    <a:xfrm>
+                      <a:off x="0" y="0"/>
+                      <a:ext cx="3428622" cy="2286000"/>
+                    </a:xfrm>
+                    <a:prstGeom prst="rect">
+                      <a:avLst/>
+                    </a:prstGeom>
+                  </pic:spPr>
+                </pic:pic>
+              </a:graphicData>
+            </a:graphic>
+          </wp:inline>
+        </w:drawing>
+      </w:r>
+    </w:p>
+    <w:p/>
+    <w:p/>
+    <w:p>
+      <w:r>
+        <w:t xml:space="preserve">Charter schools in the region have higher pass rates but it is interesting to note that the </w:t>
+      </w:r>
+      <w:r>
+        <w:t>C</w:t>
+      </w:r>
+      <w:r>
+        <w:t xml:space="preserve">harter schools appear to be in general the smaller schools. The average </w:t>
+      </w:r>
+      <w:r>
+        <w:t>Charter</w:t>
+      </w:r>
+      <w:r>
+        <w:t xml:space="preserve"> school has 1524 students compared to the </w:t>
+      </w:r>
+      <w:r>
+        <w:t>District</w:t>
+      </w:r>
+      <w:r>
+        <w:t xml:space="preserve"> schools that have on average 3854 students. The size of the school may have more of an impact on the results than the </w:t>
+      </w:r>
+      <w:r>
+        <w:t>type of school.</w:t>
+      </w:r>
+    </w:p>
+    <w:p/>
+    <w:p/>
+    <w:p>
+      <w:pPr>
+        <w:jc w:val="center"/>
+      </w:pPr>
+      <w:r>
+        <w:rPr>
+          <w:noProof/>
+        </w:rPr>
+        <w:drawing>
+          <wp:inline distT="0" distB="0" distL="0" distR="0" wp14:anchorId="15F09B4F" wp14:editId="0C087855">
+            <wp:extent cx="3429000" cy="2286000"/>
+            <wp:effectExtent l="0" t="0" r="0" b="0"/>
+            <wp:docPr id="16" name="Picture 16"/>
+            <wp:cNvGraphicFramePr>
+              <a:graphicFrameLocks xmlns:a="http://schemas.openxmlformats.org/drawingml/2006/main" noChangeAspect="1"/>
+            </wp:cNvGraphicFramePr>
+            <a:graphic xmlns:a="http://schemas.openxmlformats.org/drawingml/2006/main">
+              <a:graphicData uri="http://schemas.openxmlformats.org/drawingml/2006/picture">
+                <pic:pic xmlns:pic="http://schemas.openxmlformats.org/drawingml/2006/picture">
+                  <pic:nvPicPr>
+                    <pic:cNvPr id="16" name="pass_rates_by_type.png"/>
+                    <pic:cNvPicPr/>
+                  </pic:nvPicPr>
+                  <pic:blipFill>
+                    <a:blip r:embed="rId8">
+                      <a:extLst>
+                        <a:ext uri="{28A0092B-C50C-407E-A947-70E740481C1C}">
+                          <a14:useLocalDpi xmlns:a14="http://schemas.microsoft.com/office/drawing/2010/main" val="0"/>
+                        </a:ext>
+                      </a:extLst>
+                    </a:blip>
+                    <a:stretch>
+                      <a:fillRect/>
+                    </a:stretch>
+                  </pic:blipFill>
+                  <pic:spPr>
+                    <a:xfrm>
+                      <a:off x="0" y="0"/>
+                      <a:ext cx="3429000" cy="2286000"/>
+                    </a:xfrm>
+                    <a:prstGeom prst="rect">
+                      <a:avLst/>
+                    </a:prstGeom>
+                  </pic:spPr>
+                </pic:pic>
+              </a:graphicData>
+            </a:graphic>
+          </wp:inline>
+        </w:drawing>
       </w:r>
       <w:bookmarkStart w:id="0" w:name="_GoBack"/>
       <w:bookmarkEnd w:id="0"/>
-      <w:r>
-        <w:t xml:space="preserve">etween $645 to $675 is only 73.6%. </w:t>
-      </w:r>
+    </w:p>
+    <w:p>
+      <w:pPr>
+        <w:jc w:val="center"/>
+      </w:pPr>
     </w:p>
     <w:p/>
     <w:p>
       <w:r>
-        <w:t>The data shows</w:t>
-      </w:r>
-      <w:r>
-        <w:t xml:space="preserve"> that the smaller </w:t>
-      </w:r>
-      <w:r>
-        <w:t>and medium sized schools, up to 2000 students, have higher pass rates than the larger schools. For schools that have fewer than 1000 students the average pass rate is 94.8%. For schools that have between 2000 and 5000 students the average pass rate is only 76.4%.</w:t>
-      </w:r>
-    </w:p>
-    <w:p/>
-    <w:p>
-      <w:r>
-        <w:t xml:space="preserve">Charter schools in the region have higher pass rates but it is interesting to note that the charter schools appear to be in general the smaller schools. The average charter school has 1524 students compared to the district schools that have on average 3854 students. The size of the school may have more of an impact on the results than the </w:t>
-      </w:r>
-      <w:r>
-        <w:t>type of school.</w:t>
-      </w:r>
-    </w:p>
-    <w:p/>
-    <w:p>
-      <w:r>
         <w:t>Cabrera High School has achieved the highest pass rate in the region</w:t>
       </w:r>
       <w:r>
-        <w:t>. The overall pass rate at Cabrera High School is 95.6%. I</w:t>
+        <w:t>.</w:t>
+      </w:r>
+      <w:r>
+        <w:t xml:space="preserve"> </w:t>
+      </w:r>
+      <w:r>
+        <w:t>Cabrera High School</w:t>
+      </w:r>
+      <w:r>
+        <w:t xml:space="preserve"> achieved an </w:t>
+      </w:r>
+      <w:r>
+        <w:t xml:space="preserve">overall pass rate </w:t>
+      </w:r>
+      <w:r>
+        <w:t>of</w:t>
+      </w:r>
+      <w:r>
+        <w:t xml:space="preserve"> 95.6%. I</w:t>
       </w:r>
       <w:r>
         <w:t>t is worth noting that it is a charter school</w:t>
@@ -82,11 +402,6 @@
         <w:t xml:space="preserve">. </w:t>
       </w:r>
     </w:p>
-    <w:p/>
-    <w:p/>
-    <w:p/>
-    <w:p/>
-    <w:p/>
     <w:sectPr>
       <w:pgSz w:w="12240" w:h="15840"/>
       <w:pgMar w:top="1440" w:right="1440" w:bottom="1440" w:left="1440" w:header="720" w:footer="720" w:gutter="0"/>
@@ -216,6 +531,7 @@
     <w:lsdException w:name="HTML Sample" w:semiHidden="1" w:unhideWhenUsed="1"/>
     <w:lsdException w:name="HTML Typewriter" w:semiHidden="1" w:unhideWhenUsed="1"/>
     <w:lsdException w:name="HTML Variable" w:semiHidden="1" w:unhideWhenUsed="1"/>
+    <w:lsdException w:name="Normal Table" w:semiHidden="1" w:unhideWhenUsed="1"/>
     <w:lsdException w:name="annotation subject" w:semiHidden="1" w:unhideWhenUsed="1"/>
     <w:lsdException w:name="No List" w:semiHidden="1" w:unhideWhenUsed="1"/>
     <w:lsdException w:name="Outline List 1" w:semiHidden="1" w:unhideWhenUsed="1"/>
@@ -262,8 +578,10 @@
     <w:lsdException w:name="Table Subtle 2" w:semiHidden="1" w:unhideWhenUsed="1"/>
     <w:lsdException w:name="Table Web 1" w:semiHidden="1" w:unhideWhenUsed="1"/>
     <w:lsdException w:name="Table Web 2" w:semiHidden="1" w:unhideWhenUsed="1"/>
+    <w:lsdException w:name="Table Web 3" w:semiHidden="1" w:unhideWhenUsed="1"/>
     <w:lsdException w:name="Balloon Text" w:semiHidden="1" w:unhideWhenUsed="1"/>
     <w:lsdException w:name="Table Grid" w:uiPriority="39"/>
+    <w:lsdException w:name="Table Theme" w:semiHidden="1" w:unhideWhenUsed="1"/>
     <w:lsdException w:name="Placeholder Text" w:semiHidden="1"/>
     <w:lsdException w:name="No Spacing" w:uiPriority="1" w:qFormat="1"/>
     <w:lsdException w:name="Light Shading" w:uiPriority="60"/>
@@ -584,6 +902,22 @@
       <w:szCs w:val="56"/>
     </w:rPr>
   </w:style>
+  <w:style w:type="table" w:styleId="TableGrid">
+    <w:name w:val="Table Grid"/>
+    <w:basedOn w:val="TableNormal"/>
+    <w:uiPriority w:val="39"/>
+    <w:rsid w:val="00CD2C86"/>
+    <w:tblPr>
+      <w:tblBorders>
+        <w:top w:val="single" w:sz="4" w:space="0" w:color="auto"/>
+        <w:left w:val="single" w:sz="4" w:space="0" w:color="auto"/>
+        <w:bottom w:val="single" w:sz="4" w:space="0" w:color="auto"/>
+        <w:right w:val="single" w:sz="4" w:space="0" w:color="auto"/>
+        <w:insideH w:val="single" w:sz="4" w:space="0" w:color="auto"/>
+        <w:insideV w:val="single" w:sz="4" w:space="0" w:color="auto"/>
+      </w:tblBorders>
+    </w:tblPr>
+  </w:style>
 </w:styles>
 </file>
 
@@ -880,4 +1214,16 @@
     </a:ext>
   </a:extLst>
 </a:theme>
+</file>
+
+<file path=customXml/item1.xml><?xml version="1.0" encoding="utf-8"?>
+<b:Sources xmlns:b="http://schemas.openxmlformats.org/officeDocument/2006/bibliography" xmlns="http://schemas.openxmlformats.org/officeDocument/2006/bibliography" SelectedStyle="/APASixthEditionOfficeOnline.xsl" StyleName="APA" Version="6"/>
+</file>
+
+<file path=customXml/itemProps1.xml><?xml version="1.0" encoding="utf-8"?>
+<ds:datastoreItem xmlns:ds="http://schemas.openxmlformats.org/officeDocument/2006/customXml" ds:itemID="{55642B6E-5CFD-E746-B03C-B9DF1D27FBF2}">
+  <ds:schemaRefs>
+    <ds:schemaRef ds:uri="http://schemas.openxmlformats.org/officeDocument/2006/bibliography"/>
+  </ds:schemaRefs>
+</ds:datastoreItem>
 </file>
</xml_diff>